<commit_message>
Readme fixed for github
</commit_message>
<xml_diff>
--- a/readme.docx
+++ b/readme.docx
@@ -231,7 +231,7 @@
         <w:bidi/>
         <w:jc w:val="center"/>
         <w:rPr>
-          <w:rFonts w:ascii="IRANSans" w:hAnsi="IRANSans" w:cs="IRANSans" w:hint="cs"/>
+          <w:rFonts w:ascii="IRANSans" w:hAnsi="IRANSans" w:cs="IRANSans"/>
           <w:bCs/>
           <w:sz w:val="20"/>
           <w:szCs w:val="20"/>
@@ -556,8 +556,10 @@
             <w:szCs w:val="20"/>
             <w:lang w:bidi="fa-IR"/>
           </w:rPr>
-          <w:t>https://bitbucket.org/tahaeghtesad/sunbook</w:t>
+          <w:t>https://github.com/tahaeghtesad/SunBook.git</w:t>
         </w:r>
+        <w:bookmarkStart w:id="0" w:name="_GoBack"/>
+        <w:bookmarkEnd w:id="0"/>
       </w:hyperlink>
     </w:p>
     <w:p>
@@ -585,59 +587,18 @@
         </w:rPr>
         <w:t xml:space="preserve">این سایت به صورت آزمایشی برروی </w:t>
       </w:r>
-      <w:r>
-        <w:rPr>
-          <w:rFonts w:ascii="IRANSans" w:hAnsi="IRANSans" w:cs="IRANSans"/>
-          <w:sz w:val="24"/>
-          <w:szCs w:val="24"/>
-          <w:lang w:bidi="fa-IR"/>
-        </w:rPr>
-        <w:fldChar w:fldCharType="begin"/>
-      </w:r>
-      <w:r>
-        <w:rPr>
-          <w:rFonts w:ascii="IRANSans" w:hAnsi="IRANSans" w:cs="IRANSans"/>
-          <w:sz w:val="24"/>
-          <w:szCs w:val="24"/>
-          <w:lang w:bidi="fa-IR"/>
-        </w:rPr>
-        <w:instrText xml:space="preserve"> HYPERLINK "http://www.koding.com/" </w:instrText>
-      </w:r>
-      <w:r>
-        <w:rPr>
-          <w:lang w:bidi="fa-IR"/>
-        </w:rPr>
-      </w:r>
-      <w:r>
-        <w:rPr>
-          <w:rFonts w:ascii="IRANSans" w:hAnsi="IRANSans" w:cs="IRANSans"/>
-          <w:sz w:val="24"/>
-          <w:szCs w:val="24"/>
-          <w:lang w:bidi="fa-IR"/>
-        </w:rPr>
-        <w:fldChar w:fldCharType="separate"/>
-      </w:r>
-      <w:proofErr w:type="spellStart"/>
-      <w:r>
-        <w:rPr>
-          <w:rStyle w:val="Hyperlink"/>
-          <w:rFonts w:ascii="IRANSans" w:hAnsi="IRANSans" w:cs="IRANSans"/>
-          <w:sz w:val="24"/>
-          <w:szCs w:val="24"/>
-          <w:lang w:bidi="fa-IR"/>
-        </w:rPr>
-        <w:t>Koding</w:t>
-      </w:r>
-      <w:proofErr w:type="spellEnd"/>
-      <w:r>
-        <w:rPr>
-          <w:rFonts w:ascii="IRANSans" w:hAnsi="IRANSans" w:cs="IRANSans"/>
-          <w:sz w:val="24"/>
-          <w:szCs w:val="24"/>
-          <w:lang w:bidi="fa-IR"/>
-        </w:rPr>
-        <w:fldChar w:fldCharType="end"/>
-      </w:r>
+      <w:hyperlink r:id="rId7" w:history="1">
+        <w:r>
+          <w:rPr>
+            <w:rStyle w:val="Hyperlink"/>
+            <w:rFonts w:ascii="IRANSans" w:hAnsi="IRANSans" w:cs="IRANSans"/>
+            <w:sz w:val="24"/>
+            <w:szCs w:val="24"/>
+            <w:lang w:bidi="fa-IR"/>
+          </w:rPr>
+          <w:t>Koding</w:t>
+        </w:r>
+      </w:hyperlink>
       <w:r>
         <w:rPr>
           <w:rFonts w:ascii="IRANSans" w:hAnsi="IRANSans" w:cs="IRANSans" w:hint="cs"/>
@@ -910,79 +871,19 @@
         </w:rPr>
         <w:t xml:space="preserve">این پروژه با استفاده از چارچوب رابط کاربری </w:t>
       </w:r>
-      <w:r>
-        <w:rPr>
-          <w:rFonts w:ascii="IRANSans" w:hAnsi="IRANSans" w:cs="IRANSans"/>
-          <w:b/>
-          <w:sz w:val="24"/>
-          <w:szCs w:val="24"/>
-          <w:lang w:bidi="fa-IR"/>
-        </w:rPr>
-        <w:fldChar w:fldCharType="begin"/>
-      </w:r>
-      <w:r>
-        <w:rPr>
-          <w:rFonts w:ascii="IRANSans" w:hAnsi="IRANSans" w:cs="IRANSans"/>
-          <w:b/>
-          <w:sz w:val="24"/>
-          <w:szCs w:val="24"/>
-          <w:lang w:bidi="fa-IR"/>
-        </w:rPr>
-        <w:instrText xml:space="preserve"> HYPERLINK "semantic-ui.com" </w:instrText>
-      </w:r>
-      <w:r>
-        <w:rPr>
-          <w:rFonts w:ascii="IRANSans" w:hAnsi="IRANSans" w:cs="IRANSans"/>
-          <w:b/>
-          <w:sz w:val="24"/>
-          <w:szCs w:val="24"/>
-          <w:lang w:bidi="fa-IR"/>
-        </w:rPr>
-      </w:r>
-      <w:r>
-        <w:rPr>
-          <w:rFonts w:ascii="IRANSans" w:hAnsi="IRANSans" w:cs="IRANSans"/>
-          <w:b/>
-          <w:sz w:val="24"/>
-          <w:szCs w:val="24"/>
-          <w:lang w:bidi="fa-IR"/>
-        </w:rPr>
-        <w:fldChar w:fldCharType="separate"/>
-      </w:r>
-      <w:r>
-        <w:rPr>
-          <w:rStyle w:val="Hyperlink"/>
-          <w:rFonts w:ascii="IRANSans" w:hAnsi="IRANSans" w:cs="IRANSans"/>
-          <w:b/>
-          <w:sz w:val="24"/>
-          <w:szCs w:val="24"/>
-          <w:lang w:bidi="fa-IR"/>
-        </w:rPr>
-        <w:t xml:space="preserve">Semantic </w:t>
-      </w:r>
-      <w:proofErr w:type="spellStart"/>
-      <w:r>
-        <w:rPr>
-          <w:rStyle w:val="Hyperlink"/>
-          <w:rFonts w:ascii="IRANSans" w:hAnsi="IRANSans" w:cs="IRANSans"/>
-          <w:b/>
-          <w:sz w:val="24"/>
-          <w:szCs w:val="24"/>
-          <w:lang w:bidi="fa-IR"/>
-        </w:rPr>
-        <w:t>Ui</w:t>
-      </w:r>
-      <w:proofErr w:type="spellEnd"/>
-      <w:r>
-        <w:rPr>
-          <w:rFonts w:ascii="IRANSans" w:hAnsi="IRANSans" w:cs="IRANSans"/>
-          <w:b/>
-          <w:sz w:val="24"/>
-          <w:szCs w:val="24"/>
-          <w:lang w:bidi="fa-IR"/>
-        </w:rPr>
-        <w:fldChar w:fldCharType="end"/>
-      </w:r>
+      <w:hyperlink r:id="rId8" w:history="1">
+        <w:r>
+          <w:rPr>
+            <w:rStyle w:val="Hyperlink"/>
+            <w:rFonts w:ascii="IRANSans" w:hAnsi="IRANSans" w:cs="IRANSans"/>
+            <w:b/>
+            <w:sz w:val="24"/>
+            <w:szCs w:val="24"/>
+            <w:lang w:bidi="fa-IR"/>
+          </w:rPr>
+          <w:t>Semantic Ui</w:t>
+        </w:r>
+      </w:hyperlink>
       <w:r>
         <w:rPr>
           <w:rFonts w:ascii="IRANSans" w:hAnsi="IRANSans" w:cs="IRANSans" w:hint="cs"/>
@@ -994,14 +895,12 @@
         </w:rPr>
         <w:t xml:space="preserve"> طراحی شده است.</w:t>
       </w:r>
-      <w:bookmarkStart w:id="0" w:name="_GoBack"/>
-      <w:bookmarkEnd w:id="0"/>
-    </w:p>
-    <w:p>
-      <w:pPr>
-        <w:bidi/>
-        <w:rPr>
-          <w:rFonts w:ascii="IRANSans" w:hAnsi="IRANSans" w:cs="IRANSans" w:hint="cs"/>
+    </w:p>
+    <w:p>
+      <w:pPr>
+        <w:bidi/>
+        <w:rPr>
+          <w:rFonts w:ascii="IRANSans" w:hAnsi="IRANSans" w:cs="IRANSans"/>
           <w:sz w:val="24"/>
           <w:szCs w:val="24"/>
           <w:rtl/>

</xml_diff>

<commit_message>
Hibernate and Spring Context added. Using SQLite.
</commit_message>
<xml_diff>
--- a/readme.docx
+++ b/readme.docx
@@ -434,7 +434,7 @@
           <w:szCs w:val="24"/>
           <w:lang w:bidi="fa-IR"/>
         </w:rPr>
-        <w:t>bitbucket.org</w:t>
+        <w:t>github.com</w:t>
       </w:r>
       <w:r>
         <w:rPr>
@@ -558,8 +558,6 @@
           </w:rPr>
           <w:t>https://github.com/tahaeghtesad/SunBook.git</w:t>
         </w:r>
-        <w:bookmarkStart w:id="0" w:name="_GoBack"/>
-        <w:bookmarkEnd w:id="0"/>
       </w:hyperlink>
     </w:p>
     <w:p>
@@ -587,18 +585,37 @@
         </w:rPr>
         <w:t xml:space="preserve">این سایت به صورت آزمایشی برروی </w:t>
       </w:r>
-      <w:hyperlink r:id="rId7" w:history="1">
-        <w:r>
-          <w:rPr>
-            <w:rStyle w:val="Hyperlink"/>
-            <w:rFonts w:ascii="IRANSans" w:hAnsi="IRANSans" w:cs="IRANSans"/>
-            <w:sz w:val="24"/>
-            <w:szCs w:val="24"/>
-            <w:lang w:bidi="fa-IR"/>
-          </w:rPr>
-          <w:t>Koding</w:t>
-        </w:r>
-      </w:hyperlink>
+      <w:r>
+        <w:fldChar w:fldCharType="begin"/>
+      </w:r>
+      <w:r>
+        <w:instrText xml:space="preserve"> HYPERLINK "http://www.koding.com/" </w:instrText>
+      </w:r>
+      <w:r>
+        <w:fldChar w:fldCharType="separate"/>
+      </w:r>
+      <w:proofErr w:type="spellStart"/>
+      <w:r>
+        <w:rPr>
+          <w:rStyle w:val="Hyperlink"/>
+          <w:rFonts w:ascii="IRANSans" w:hAnsi="IRANSans" w:cs="IRANSans"/>
+          <w:sz w:val="24"/>
+          <w:szCs w:val="24"/>
+          <w:lang w:bidi="fa-IR"/>
+        </w:rPr>
+        <w:t>Koding</w:t>
+      </w:r>
+      <w:proofErr w:type="spellEnd"/>
+      <w:r>
+        <w:rPr>
+          <w:rStyle w:val="Hyperlink"/>
+          <w:rFonts w:ascii="IRANSans" w:hAnsi="IRANSans" w:cs="IRANSans"/>
+          <w:sz w:val="24"/>
+          <w:szCs w:val="24"/>
+          <w:lang w:bidi="fa-IR"/>
+        </w:rPr>
+        <w:fldChar w:fldCharType="end"/>
+      </w:r>
       <w:r>
         <w:rPr>
           <w:rFonts w:ascii="IRANSans" w:hAnsi="IRANSans" w:cs="IRANSans" w:hint="cs"/>
@@ -856,7 +873,6 @@
           <w:rFonts w:ascii="IRANSans" w:hAnsi="IRANSans" w:cs="IRANSans"/>
           <w:sz w:val="20"/>
           <w:szCs w:val="20"/>
-          <w:rtl/>
           <w:lang w:bidi="fa-IR"/>
         </w:rPr>
       </w:pPr>
@@ -871,19 +887,50 @@
         </w:rPr>
         <w:t xml:space="preserve">این پروژه با استفاده از چارچوب رابط کاربری </w:t>
       </w:r>
-      <w:hyperlink r:id="rId8" w:history="1">
-        <w:r>
-          <w:rPr>
-            <w:rStyle w:val="Hyperlink"/>
-            <w:rFonts w:ascii="IRANSans" w:hAnsi="IRANSans" w:cs="IRANSans"/>
-            <w:b/>
-            <w:sz w:val="24"/>
-            <w:szCs w:val="24"/>
-            <w:lang w:bidi="fa-IR"/>
-          </w:rPr>
-          <w:t>Semantic Ui</w:t>
-        </w:r>
-      </w:hyperlink>
+      <w:r>
+        <w:fldChar w:fldCharType="begin"/>
+      </w:r>
+      <w:r>
+        <w:instrText xml:space="preserve"> HYPERLINK "semantic-ui.com" </w:instrText>
+      </w:r>
+      <w:r>
+        <w:fldChar w:fldCharType="separate"/>
+      </w:r>
+      <w:r>
+        <w:rPr>
+          <w:rStyle w:val="Hyperlink"/>
+          <w:rFonts w:ascii="IRANSans" w:hAnsi="IRANSans" w:cs="IRANSans"/>
+          <w:b/>
+          <w:sz w:val="24"/>
+          <w:szCs w:val="24"/>
+          <w:lang w:bidi="fa-IR"/>
+        </w:rPr>
+        <w:t xml:space="preserve">Semantic </w:t>
+      </w:r>
+      <w:proofErr w:type="spellStart"/>
+      <w:r>
+        <w:rPr>
+          <w:rStyle w:val="Hyperlink"/>
+          <w:rFonts w:ascii="IRANSans" w:hAnsi="IRANSans" w:cs="IRANSans"/>
+          <w:b/>
+          <w:sz w:val="24"/>
+          <w:szCs w:val="24"/>
+          <w:lang w:bidi="fa-IR"/>
+        </w:rPr>
+        <w:t>Ui</w:t>
+      </w:r>
+      <w:proofErr w:type="spellEnd"/>
+      <w:r>
+        <w:rPr>
+          <w:rStyle w:val="Hyperlink"/>
+          <w:rFonts w:ascii="IRANSans" w:hAnsi="IRANSans" w:cs="IRANSans"/>
+          <w:b/>
+          <w:sz w:val="24"/>
+          <w:szCs w:val="24"/>
+          <w:lang w:bidi="fa-IR"/>
+        </w:rPr>
+        <w:fldChar w:fldCharType="end"/>
+      </w:r>
       <w:r>
         <w:rPr>
           <w:rFonts w:ascii="IRANSans" w:hAnsi="IRANSans" w:cs="IRANSans" w:hint="cs"/>
@@ -898,19 +945,342 @@
     </w:p>
     <w:p>
       <w:pPr>
-        <w:bidi/>
-        <w:rPr>
-          <w:rFonts w:ascii="IRANSans" w:hAnsi="IRANSans" w:cs="IRANSans"/>
-          <w:sz w:val="24"/>
-          <w:szCs w:val="24"/>
-          <w:rtl/>
-          <w:lang w:bidi="fa-IR"/>
-        </w:rPr>
-      </w:pPr>
+        <w:pStyle w:val="ListParagraph"/>
+        <w:numPr>
+          <w:ilvl w:val="0"/>
+          <w:numId w:val="1"/>
+        </w:numPr>
+        <w:bidi/>
+        <w:rPr>
+          <w:rFonts w:ascii="IRANSans" w:hAnsi="IRANSans" w:cs="IRANSans"/>
+          <w:sz w:val="20"/>
+          <w:szCs w:val="20"/>
+          <w:lang w:bidi="fa-IR"/>
+        </w:rPr>
+      </w:pPr>
+      <w:r>
+        <w:rPr>
+          <w:rFonts w:ascii="IRANSans" w:hAnsi="IRANSans" w:cs="IRANSans" w:hint="cs"/>
+          <w:b/>
+          <w:sz w:val="24"/>
+          <w:szCs w:val="24"/>
+          <w:rtl/>
+          <w:lang w:bidi="fa-IR"/>
+        </w:rPr>
+        <w:t xml:space="preserve">چارچوب سمت سرور این پروژه با استفاده از </w:t>
+      </w:r>
+      <w:r>
+        <w:rPr>
+          <w:rFonts w:ascii="IRANSans" w:hAnsi="IRANSans" w:cs="IRANSans"/>
+          <w:b/>
+          <w:sz w:val="24"/>
+          <w:szCs w:val="24"/>
+          <w:lang w:bidi="fa-IR"/>
+        </w:rPr>
+        <w:t>Spring MVC</w:t>
+      </w:r>
+      <w:r>
+        <w:rPr>
+          <w:rFonts w:ascii="IRANSans" w:hAnsi="IRANSans" w:cs="IRANSans" w:hint="cs"/>
+          <w:b/>
+          <w:sz w:val="24"/>
+          <w:szCs w:val="24"/>
+          <w:rtl/>
+          <w:lang w:bidi="fa-IR"/>
+        </w:rPr>
+        <w:t xml:space="preserve"> تولید شده.</w:t>
+      </w:r>
+      <w:r>
+        <w:rPr>
+          <w:rFonts w:ascii="IRANSans" w:hAnsi="IRANSans" w:cs="IRANSans" w:hint="cs"/>
+          <w:b/>
+          <w:sz w:val="24"/>
+          <w:szCs w:val="24"/>
+          <w:rtl/>
+          <w:lang w:bidi="fa-IR"/>
+        </w:rPr>
+        <w:t xml:space="preserve"> بعضی از کتابخانه</w:t>
+      </w:r>
+      <w:r>
+        <w:rPr>
+          <w:rFonts w:ascii="IRANSans" w:hAnsi="IRANSans" w:cs="IRANSans"/>
+          <w:b/>
+          <w:sz w:val="24"/>
+          <w:szCs w:val="24"/>
+          <w:rtl/>
+          <w:lang w:bidi="fa-IR"/>
+        </w:rPr>
+        <w:softHyphen/>
+      </w:r>
+      <w:r>
+        <w:rPr>
+          <w:rFonts w:ascii="IRANSans" w:hAnsi="IRANSans" w:cs="IRANSans" w:hint="cs"/>
+          <w:b/>
+          <w:sz w:val="24"/>
+          <w:szCs w:val="24"/>
+          <w:rtl/>
+          <w:lang w:bidi="fa-IR"/>
+        </w:rPr>
+        <w:t>های استفاده شده در این بخش در زیر آمده است:</w:t>
+      </w:r>
+    </w:p>
+    <w:p>
+      <w:pPr>
+        <w:pStyle w:val="ListParagraph"/>
+        <w:numPr>
+          <w:ilvl w:val="1"/>
+          <w:numId w:val="1"/>
+        </w:numPr>
+        <w:bidi/>
+        <w:rPr>
+          <w:rFonts w:ascii="IRANSans" w:hAnsi="IRANSans" w:cs="IRANSans"/>
+          <w:bCs/>
+          <w:sz w:val="20"/>
+          <w:szCs w:val="20"/>
+          <w:lang w:bidi="fa-IR"/>
+        </w:rPr>
+      </w:pPr>
+      <w:r>
+        <w:rPr>
+          <w:rFonts w:ascii="IRANSans" w:hAnsi="IRANSans" w:cs="IRANSans"/>
+          <w:bCs/>
+          <w:sz w:val="24"/>
+          <w:szCs w:val="24"/>
+          <w:lang w:bidi="fa-IR"/>
+        </w:rPr>
+        <w:t>Spring</w:t>
+      </w:r>
+    </w:p>
+    <w:p>
+      <w:pPr>
+        <w:pStyle w:val="ListParagraph"/>
+        <w:numPr>
+          <w:ilvl w:val="2"/>
+          <w:numId w:val="1"/>
+        </w:numPr>
+        <w:bidi/>
+        <w:rPr>
+          <w:rFonts w:ascii="IRANSans" w:hAnsi="IRANSans" w:cs="IRANSans"/>
+          <w:bCs/>
+          <w:sz w:val="20"/>
+          <w:szCs w:val="20"/>
+          <w:lang w:bidi="fa-IR"/>
+        </w:rPr>
+      </w:pPr>
+      <w:r>
+        <w:rPr>
+          <w:rFonts w:ascii="IRANSans" w:hAnsi="IRANSans" w:cs="IRANSans"/>
+          <w:bCs/>
+          <w:sz w:val="24"/>
+          <w:szCs w:val="24"/>
+          <w:lang w:bidi="fa-IR"/>
+        </w:rPr>
+        <w:t>MVC</w:t>
+      </w:r>
+    </w:p>
+    <w:p>
+      <w:pPr>
+        <w:pStyle w:val="ListParagraph"/>
+        <w:numPr>
+          <w:ilvl w:val="2"/>
+          <w:numId w:val="1"/>
+        </w:numPr>
+        <w:bidi/>
+        <w:rPr>
+          <w:rFonts w:ascii="IRANSans" w:hAnsi="IRANSans" w:cs="IRANSans"/>
+          <w:bCs/>
+          <w:sz w:val="20"/>
+          <w:szCs w:val="20"/>
+          <w:lang w:bidi="fa-IR"/>
+        </w:rPr>
+      </w:pPr>
+      <w:r>
+        <w:rPr>
+          <w:rFonts w:ascii="IRANSans" w:hAnsi="IRANSans" w:cs="IRANSans"/>
+          <w:bCs/>
+          <w:sz w:val="24"/>
+          <w:szCs w:val="24"/>
+          <w:lang w:bidi="fa-IR"/>
+        </w:rPr>
+        <w:t>Security</w:t>
+      </w:r>
+    </w:p>
+    <w:p>
+      <w:pPr>
+        <w:pStyle w:val="ListParagraph"/>
+        <w:numPr>
+          <w:ilvl w:val="2"/>
+          <w:numId w:val="1"/>
+        </w:numPr>
+        <w:bidi/>
+        <w:rPr>
+          <w:rFonts w:ascii="IRANSans" w:hAnsi="IRANSans" w:cs="IRANSans"/>
+          <w:bCs/>
+          <w:sz w:val="20"/>
+          <w:szCs w:val="20"/>
+          <w:lang w:bidi="fa-IR"/>
+        </w:rPr>
+      </w:pPr>
+      <w:r>
+        <w:rPr>
+          <w:rFonts w:ascii="IRANSans" w:hAnsi="IRANSans" w:cs="IRANSans"/>
+          <w:bCs/>
+          <w:sz w:val="24"/>
+          <w:szCs w:val="24"/>
+          <w:lang w:bidi="fa-IR"/>
+        </w:rPr>
+        <w:t>Data JPA</w:t>
+      </w:r>
+    </w:p>
+    <w:p>
+      <w:pPr>
+        <w:pStyle w:val="ListParagraph"/>
+        <w:numPr>
+          <w:ilvl w:val="1"/>
+          <w:numId w:val="1"/>
+        </w:numPr>
+        <w:bidi/>
+        <w:rPr>
+          <w:rFonts w:ascii="IRANSans" w:hAnsi="IRANSans" w:cs="IRANSans"/>
+          <w:sz w:val="20"/>
+          <w:szCs w:val="20"/>
+          <w:lang w:bidi="fa-IR"/>
+        </w:rPr>
+      </w:pPr>
+      <w:r>
+        <w:rPr>
+          <w:rFonts w:ascii="IRANSans" w:hAnsi="IRANSans" w:cs="IRANSans"/>
+          <w:sz w:val="20"/>
+          <w:szCs w:val="20"/>
+          <w:lang w:bidi="fa-IR"/>
+        </w:rPr>
+        <w:t>J2EE Persistence</w:t>
+      </w:r>
+    </w:p>
+    <w:p>
+      <w:pPr>
+        <w:pStyle w:val="ListParagraph"/>
+        <w:numPr>
+          <w:ilvl w:val="1"/>
+          <w:numId w:val="1"/>
+        </w:numPr>
+        <w:bidi/>
+        <w:rPr>
+          <w:rFonts w:ascii="IRANSans" w:hAnsi="IRANSans" w:cs="IRANSans"/>
+          <w:sz w:val="20"/>
+          <w:szCs w:val="20"/>
+          <w:lang w:bidi="fa-IR"/>
+        </w:rPr>
+      </w:pPr>
+      <w:r>
+        <w:rPr>
+          <w:rFonts w:ascii="IRANSans" w:hAnsi="IRANSans" w:cs="IRANSans"/>
+          <w:sz w:val="20"/>
+          <w:szCs w:val="20"/>
+          <w:lang w:bidi="fa-IR"/>
+        </w:rPr>
+        <w:t>J2EE Tag Library</w:t>
+      </w:r>
+    </w:p>
+    <w:p>
+      <w:pPr>
+        <w:pStyle w:val="ListParagraph"/>
+        <w:numPr>
+          <w:ilvl w:val="1"/>
+          <w:numId w:val="1"/>
+        </w:numPr>
+        <w:bidi/>
+        <w:rPr>
+          <w:rFonts w:ascii="IRANSans" w:hAnsi="IRANSans" w:cs="IRANSans"/>
+          <w:sz w:val="20"/>
+          <w:szCs w:val="20"/>
+          <w:lang w:bidi="fa-IR"/>
+        </w:rPr>
+      </w:pPr>
+      <w:r>
+        <w:rPr>
+          <w:rFonts w:ascii="IRANSans" w:hAnsi="IRANSans" w:cs="IRANSans"/>
+          <w:sz w:val="20"/>
+          <w:szCs w:val="20"/>
+          <w:lang w:bidi="fa-IR"/>
+        </w:rPr>
+        <w:t>J2EE Servlet</w:t>
+      </w:r>
+    </w:p>
+    <w:p>
+      <w:pPr>
+        <w:pStyle w:val="ListParagraph"/>
+        <w:numPr>
+          <w:ilvl w:val="1"/>
+          <w:numId w:val="1"/>
+        </w:numPr>
+        <w:bidi/>
+        <w:rPr>
+          <w:rFonts w:ascii="IRANSans" w:hAnsi="IRANSans" w:cs="IRANSans"/>
+          <w:sz w:val="20"/>
+          <w:szCs w:val="20"/>
+          <w:lang w:bidi="fa-IR"/>
+        </w:rPr>
+      </w:pPr>
+      <w:r>
+        <w:rPr>
+          <w:rFonts w:ascii="IRANSans" w:hAnsi="IRANSans" w:cs="IRANSans"/>
+          <w:sz w:val="20"/>
+          <w:szCs w:val="20"/>
+          <w:lang w:bidi="fa-IR"/>
+        </w:rPr>
+        <w:t>Spring Boot Starter</w:t>
+      </w:r>
+    </w:p>
+    <w:p>
+      <w:pPr>
+        <w:pStyle w:val="ListParagraph"/>
+        <w:numPr>
+          <w:ilvl w:val="2"/>
+          <w:numId w:val="1"/>
+        </w:numPr>
+        <w:bidi/>
+        <w:rPr>
+          <w:rFonts w:ascii="IRANSans" w:hAnsi="IRANSans" w:cs="IRANSans"/>
+          <w:sz w:val="20"/>
+          <w:szCs w:val="20"/>
+          <w:rtl/>
+          <w:lang w:bidi="fa-IR"/>
+        </w:rPr>
+      </w:pPr>
+      <w:r>
+        <w:rPr>
+          <w:rFonts w:ascii="IRANSans" w:hAnsi="IRANSans" w:cs="IRANSans"/>
+          <w:sz w:val="20"/>
+          <w:szCs w:val="20"/>
+          <w:lang w:bidi="fa-IR"/>
+        </w:rPr>
+        <w:t>Tomcat</w:t>
+      </w:r>
+    </w:p>
+    <w:p>
+      <w:pPr>
+        <w:bidi/>
+        <w:rPr>
+          <w:rFonts w:ascii="IRANSans" w:hAnsi="IRANSans" w:cs="IRANSans"/>
+          <w:sz w:val="24"/>
+          <w:szCs w:val="24"/>
+          <w:rtl/>
+          <w:lang w:bidi="fa-IR"/>
+        </w:rPr>
+      </w:pPr>
+      <w:bookmarkStart w:id="0" w:name="_GoBack"/>
+      <w:bookmarkEnd w:id="0"/>
     </w:p>
     <w:sectPr>
       <w:pgSz w:w="12240" w:h="15840"/>
       <w:pgMar w:top="1440" w:right="1440" w:bottom="1440" w:left="1440" w:header="720" w:footer="720" w:gutter="0"/>
+      <w:pgBorders w:offsetFrom="page">
+        <w:top w:val="single" w:sz="4" w:space="24" w:color="auto"/>
+        <w:left w:val="single" w:sz="4" w:space="24" w:color="auto"/>
+        <w:bottom w:val="single" w:sz="4" w:space="24" w:color="auto"/>
+        <w:right w:val="single" w:sz="4" w:space="24" w:color="auto"/>
+      </w:pgBorders>
       <w:cols w:space="720"/>
       <w:docGrid w:linePitch="360"/>
     </w:sectPr>
@@ -960,7 +1330,7 @@
         <w:rFonts w:ascii="Wingdings" w:hAnsi="Wingdings" w:hint="default"/>
       </w:rPr>
     </w:lvl>
-    <w:lvl w:ilvl="3" w:tplc="04090001" w:tentative="1">
+    <w:lvl w:ilvl="3" w:tplc="04090001">
       <w:start w:val="1"/>
       <w:numFmt w:val="bullet"/>
       <w:lvlText w:val=""/>

</xml_diff>